<commit_message>
Final cut of DOI abstract.
</commit_message>
<xml_diff>
--- a/Presentations/NOBUGS 2014/Digital Object Identifiers.docx
+++ b/Presentations/NOBUGS 2014/Digital Object Identifiers.docx
@@ -24,6 +24,22 @@
           <w:sz w:val="28"/>
           <w:szCs w:val="28"/>
         </w:rPr>
+        <w:t>Citing Scientific Software Using</w:t>
+      </w:r>
+      <w:r>
+        <w:rPr>
+          <w:b/>
+          <w:sz w:val="28"/>
+          <w:szCs w:val="28"/>
+        </w:rPr>
+        <w:t xml:space="preserve"> </w:t>
+      </w:r>
+      <w:r>
+        <w:rPr>
+          <w:b/>
+          <w:sz w:val="28"/>
+          <w:szCs w:val="28"/>
+        </w:rPr>
         <w:t>Digital Object Identifiers</w:t>
       </w:r>
     </w:p>
@@ -35,6 +51,7 @@
           <w:i w:val="0"/>
           <w:sz w:val="22"/>
           <w:szCs w:val="22"/>
+          <w:vertAlign w:val="superscript"/>
           <w:lang w:val="en-GB"/>
         </w:rPr>
       </w:pPr>
@@ -43,10 +60,181 @@
           <w:i w:val="0"/>
           <w:sz w:val="22"/>
           <w:szCs w:val="22"/>
-          <w:highlight w:val="yellow"/>
+          <w:u w:val="single"/>
           <w:lang w:val="en-GB"/>
         </w:rPr>
-        <w:t>[…]</w:t>
+        <w:t>Peter Parker</w:t>
+      </w:r>
+      <w:r>
+        <w:rPr>
+          <w:i w:val="0"/>
+          <w:sz w:val="22"/>
+          <w:szCs w:val="22"/>
+          <w:vertAlign w:val="superscript"/>
+          <w:lang w:val="en-GB"/>
+        </w:rPr>
+        <w:t>1</w:t>
+      </w:r>
+      <w:r>
+        <w:rPr>
+          <w:i w:val="0"/>
+          <w:sz w:val="22"/>
+          <w:szCs w:val="22"/>
+          <w:lang w:val="en-GB"/>
+        </w:rPr>
+        <w:t>, Tom Griffin</w:t>
+      </w:r>
+      <w:r>
+        <w:rPr>
+          <w:i w:val="0"/>
+          <w:sz w:val="22"/>
+          <w:szCs w:val="22"/>
+          <w:vertAlign w:val="superscript"/>
+          <w:lang w:val="en-GB"/>
+        </w:rPr>
+        <w:t>1</w:t>
+      </w:r>
+      <w:r>
+        <w:rPr>
+          <w:i w:val="0"/>
+          <w:sz w:val="22"/>
+          <w:szCs w:val="22"/>
+          <w:lang w:val="en-GB"/>
+        </w:rPr>
+        <w:t>, Nick Draper</w:t>
+      </w:r>
+      <w:r>
+        <w:rPr>
+          <w:i w:val="0"/>
+          <w:sz w:val="22"/>
+          <w:szCs w:val="22"/>
+          <w:vertAlign w:val="superscript"/>
+          <w:lang w:val="en-GB"/>
+        </w:rPr>
+        <w:t>1</w:t>
+      </w:r>
+      <w:proofErr w:type="gramStart"/>
+      <w:r>
+        <w:rPr>
+          <w:i w:val="0"/>
+          <w:sz w:val="22"/>
+          <w:szCs w:val="22"/>
+          <w:vertAlign w:val="superscript"/>
+          <w:lang w:val="en-GB"/>
+        </w:rPr>
+        <w:t>,</w:t>
+      </w:r>
+      <w:r>
+        <w:rPr>
+          <w:i w:val="0"/>
+          <w:sz w:val="22"/>
+          <w:szCs w:val="22"/>
+          <w:vertAlign w:val="superscript"/>
+          <w:lang w:val="en-GB"/>
+        </w:rPr>
+        <w:t>2</w:t>
+      </w:r>
+      <w:proofErr w:type="gramEnd"/>
+    </w:p>
+    <w:p>
+      <w:pPr>
+        <w:pStyle w:val="authoraffiliation"/>
+        <w:rPr>
+          <w:i w:val="0"/>
+          <w:sz w:val="22"/>
+          <w:szCs w:val="22"/>
+          <w:lang w:val="en-GB"/>
+        </w:rPr>
+      </w:pPr>
+    </w:p>
+    <w:p>
+      <w:pPr>
+        <w:pStyle w:val="authoraffiliation"/>
+        <w:rPr>
+          <w:sz w:val="22"/>
+          <w:szCs w:val="22"/>
+          <w:lang w:val="en-GB"/>
+        </w:rPr>
+      </w:pPr>
+      <w:r>
+        <w:rPr>
+          <w:i w:val="0"/>
+          <w:sz w:val="22"/>
+          <w:szCs w:val="22"/>
+          <w:vertAlign w:val="superscript"/>
+          <w:lang w:val="en-GB"/>
+        </w:rPr>
+        <w:t>1</w:t>
+      </w:r>
+      <w:r>
+        <w:rPr>
+          <w:sz w:val="22"/>
+          <w:szCs w:val="22"/>
+          <w:lang w:val="en-GB"/>
+        </w:rPr>
+        <w:t>ISIS, RAL, UK</w:t>
+      </w:r>
+    </w:p>
+    <w:p>
+      <w:pPr>
+        <w:pStyle w:val="authoraffiliation"/>
+        <w:rPr>
+          <w:sz w:val="22"/>
+          <w:szCs w:val="22"/>
+          <w:lang w:val="en-GB"/>
+        </w:rPr>
+      </w:pPr>
+      <w:r>
+        <w:rPr>
+          <w:i w:val="0"/>
+          <w:sz w:val="22"/>
+          <w:szCs w:val="22"/>
+          <w:vertAlign w:val="superscript"/>
+          <w:lang w:val="en-GB"/>
+        </w:rPr>
+        <w:t>2</w:t>
+      </w:r>
+      <w:r>
+        <w:rPr>
+          <w:sz w:val="22"/>
+          <w:szCs w:val="22"/>
+          <w:lang w:val="en-GB"/>
+        </w:rPr>
+        <w:t>Tessella</w:t>
+      </w:r>
+      <w:r>
+        <w:rPr>
+          <w:sz w:val="22"/>
+          <w:szCs w:val="22"/>
+          <w:lang w:val="en-GB"/>
+        </w:rPr>
+        <w:t>,</w:t>
+      </w:r>
+      <w:r>
+        <w:rPr>
+          <w:sz w:val="22"/>
+          <w:szCs w:val="22"/>
+          <w:lang w:val="en-GB"/>
+        </w:rPr>
+        <w:t xml:space="preserve"> 26 </w:t>
+      </w:r>
+      <w:proofErr w:type="gramStart"/>
+      <w:r>
+        <w:rPr>
+          <w:sz w:val="22"/>
+          <w:szCs w:val="22"/>
+          <w:lang w:val="en-GB"/>
+        </w:rPr>
+        <w:t>The</w:t>
+      </w:r>
+      <w:proofErr w:type="gramEnd"/>
+      <w:r>
+        <w:rPr>
+          <w:sz w:val="22"/>
+          <w:szCs w:val="22"/>
+          <w:lang w:val="en-GB"/>
+        </w:rPr>
+        <w:t xml:space="preserve"> Quadrant, Abingdon, Oxfordshire, UK</w:t>
       </w:r>
     </w:p>
     <w:p>
@@ -80,49 +268,56 @@
           <w:sz w:val="22"/>
           <w:szCs w:val="22"/>
         </w:rPr>
-        <w:t xml:space="preserve">Digital Object Identifiers (DOI’s) </w:t>
-      </w:r>
-      <w:r>
-        <w:rPr>
-          <w:sz w:val="22"/>
-          <w:szCs w:val="22"/>
-        </w:rPr>
-        <w:t xml:space="preserve">are made up of a name and </w:t>
-      </w:r>
-      <w:r>
-        <w:rPr>
-          <w:sz w:val="22"/>
-          <w:szCs w:val="22"/>
-        </w:rPr>
-        <w:t xml:space="preserve">accompanying </w:t>
-      </w:r>
-      <w:r>
-        <w:rPr>
-          <w:sz w:val="22"/>
-          <w:szCs w:val="22"/>
-        </w:rPr>
-        <w:t>metadata which together describe and uniquely identify digital resources such as documents, images, data and software.</w:t>
-      </w:r>
-      <w:r>
-        <w:rPr>
-          <w:sz w:val="22"/>
-          <w:szCs w:val="22"/>
-        </w:rPr>
-        <w:t xml:space="preserve">  They offer a stable placeholder for an object, since while metadata or resources can be changed over time, DOI names will always remain the same.  </w:t>
-      </w:r>
-      <w:r>
-        <w:rPr>
-          <w:sz w:val="22"/>
-          <w:szCs w:val="22"/>
-        </w:rPr>
-        <w:t>DOI m</w:t>
-      </w:r>
-      <w:r>
-        <w:rPr>
-          <w:sz w:val="22"/>
-          <w:szCs w:val="22"/>
-        </w:rPr>
-        <w:t>etadata is searchable using a publicly-available online database.</w:t>
+        <w:t xml:space="preserve">A significant problem that affects academic scientific </w:t>
+      </w:r>
+      <w:r>
+        <w:rPr>
+          <w:sz w:val="22"/>
+          <w:szCs w:val="22"/>
+        </w:rPr>
+        <w:t>programmers</w:t>
+      </w:r>
+      <w:r>
+        <w:rPr>
+          <w:sz w:val="22"/>
+          <w:szCs w:val="22"/>
+        </w:rPr>
+        <w:t xml:space="preserve"> is how to get recognition and measure the impact of their work.  The traditional approach is by publishing a paper covering </w:t>
+      </w:r>
+      <w:r>
+        <w:rPr>
+          <w:sz w:val="22"/>
+          <w:szCs w:val="22"/>
+        </w:rPr>
+        <w:t>t</w:t>
+      </w:r>
+      <w:r>
+        <w:rPr>
+          <w:sz w:val="22"/>
+          <w:szCs w:val="22"/>
+        </w:rPr>
+        <w:t xml:space="preserve">he design and functionality of the system, </w:t>
+      </w:r>
+      <w:r>
+        <w:rPr>
+          <w:sz w:val="22"/>
+          <w:szCs w:val="22"/>
+        </w:rPr>
+        <w:t>but this does not nec</w:t>
+      </w:r>
+      <w:r>
+        <w:rPr>
+          <w:sz w:val="22"/>
+          <w:szCs w:val="22"/>
+        </w:rPr>
+        <w:t>essarily suit all projects – p</w:t>
+      </w:r>
+      <w:r>
+        <w:rPr>
+          <w:sz w:val="22"/>
+          <w:szCs w:val="22"/>
+        </w:rPr>
+        <w:t>articularly long term projects where contributors change over time.</w:t>
       </w:r>
     </w:p>
     <w:p>
@@ -147,35 +342,21 @@
           <w:sz w:val="22"/>
           <w:szCs w:val="22"/>
         </w:rPr>
-        <w:t xml:space="preserve">For these reasons </w:t>
-      </w:r>
-      <w:r>
-        <w:rPr>
-          <w:sz w:val="22"/>
-          <w:szCs w:val="22"/>
-        </w:rPr>
-        <w:t xml:space="preserve">DOI’s have seen widespread use in scientific </w:t>
-      </w:r>
-      <w:r>
-        <w:rPr>
-          <w:sz w:val="22"/>
-          <w:szCs w:val="22"/>
-        </w:rPr>
-        <w:t xml:space="preserve">literature </w:t>
-      </w:r>
-      <w:r>
-        <w:rPr>
-          <w:sz w:val="22"/>
-          <w:szCs w:val="22"/>
-        </w:rPr>
-        <w:t xml:space="preserve">for the purposes of </w:t>
-      </w:r>
-      <w:r>
-        <w:rPr>
-          <w:sz w:val="22"/>
-          <w:szCs w:val="22"/>
-        </w:rPr>
-        <w:t>citation</w:t>
+        <w:t>Digital Object Identifiers (DOI</w:t>
+      </w:r>
+      <w:r>
+        <w:rPr>
+          <w:sz w:val="22"/>
+          <w:szCs w:val="22"/>
+        </w:rPr>
+        <w:t xml:space="preserve">s) have proven to be an effective alternative to this approach, and as such have seen widespread use in the scientific community for the purposes of </w:t>
+      </w:r>
+      <w:r>
+        <w:rPr>
+          <w:sz w:val="22"/>
+          <w:szCs w:val="22"/>
+        </w:rPr>
+        <w:t>citing data</w:t>
       </w:r>
       <w:r>
         <w:rPr>
@@ -207,6 +388,182 @@
           <w:sz w:val="22"/>
           <w:szCs w:val="22"/>
         </w:rPr>
+        <w:t>DOI</w:t>
+      </w:r>
+      <w:r>
+        <w:rPr>
+          <w:sz w:val="22"/>
+          <w:szCs w:val="22"/>
+        </w:rPr>
+        <w:t>s consist</w:t>
+      </w:r>
+      <w:r>
+        <w:rPr>
+          <w:sz w:val="22"/>
+          <w:szCs w:val="22"/>
+        </w:rPr>
+        <w:t xml:space="preserve"> of a name and some accompanying metadata which together describe and uniquely identify digital resource</w:t>
+      </w:r>
+      <w:r>
+        <w:rPr>
+          <w:sz w:val="22"/>
+          <w:szCs w:val="22"/>
+        </w:rPr>
+        <w:t>s</w:t>
+      </w:r>
+      <w:r>
+        <w:rPr>
+          <w:sz w:val="22"/>
+          <w:szCs w:val="22"/>
+        </w:rPr>
+        <w:t xml:space="preserve">.  </w:t>
+      </w:r>
+      <w:r>
+        <w:rPr>
+          <w:sz w:val="22"/>
+          <w:szCs w:val="22"/>
+        </w:rPr>
+        <w:t xml:space="preserve">A </w:t>
+      </w:r>
+      <w:r>
+        <w:rPr>
+          <w:sz w:val="22"/>
+          <w:szCs w:val="22"/>
+        </w:rPr>
+        <w:t xml:space="preserve">DOI </w:t>
+      </w:r>
+      <w:r>
+        <w:rPr>
+          <w:sz w:val="22"/>
+          <w:szCs w:val="22"/>
+        </w:rPr>
+        <w:t xml:space="preserve">name </w:t>
+      </w:r>
+      <w:r>
+        <w:rPr>
+          <w:sz w:val="22"/>
+          <w:szCs w:val="22"/>
+        </w:rPr>
+        <w:t>effectively offer</w:t>
+      </w:r>
+      <w:r>
+        <w:rPr>
+          <w:sz w:val="22"/>
+          <w:szCs w:val="22"/>
+        </w:rPr>
+        <w:t>s</w:t>
+      </w:r>
+      <w:r>
+        <w:rPr>
+          <w:sz w:val="22"/>
+          <w:szCs w:val="22"/>
+        </w:rPr>
+        <w:t xml:space="preserve"> a stable placeholder for the resource, since while metadata or the resource itself can be changed over time, </w:t>
+      </w:r>
+      <w:r>
+        <w:rPr>
+          <w:sz w:val="22"/>
+          <w:szCs w:val="22"/>
+        </w:rPr>
+        <w:t>the name</w:t>
+      </w:r>
+      <w:r>
+        <w:rPr>
+          <w:sz w:val="22"/>
+          <w:szCs w:val="22"/>
+        </w:rPr>
+        <w:t xml:space="preserve"> will always remain the same.</w:t>
+      </w:r>
+      <w:r>
+        <w:rPr>
+          <w:sz w:val="22"/>
+          <w:szCs w:val="22"/>
+        </w:rPr>
+        <w:t xml:space="preserve">  DOI metadata provides key information about the resource – such as a list of authors – and this </w:t>
+      </w:r>
+      <w:r>
+        <w:rPr>
+          <w:sz w:val="22"/>
+          <w:szCs w:val="22"/>
+        </w:rPr>
+        <w:t>information is searchable in a publicly-available online database.</w:t>
+      </w:r>
+    </w:p>
+    <w:p>
+      <w:pPr>
+        <w:jc w:val="both"/>
+        <w:rPr>
+          <w:sz w:val="22"/>
+          <w:szCs w:val="22"/>
+        </w:rPr>
+      </w:pPr>
+    </w:p>
+    <w:p>
+      <w:pPr>
+        <w:jc w:val="both"/>
+        <w:rPr>
+          <w:sz w:val="22"/>
+          <w:szCs w:val="22"/>
+        </w:rPr>
+      </w:pPr>
+      <w:r>
+        <w:rPr>
+          <w:sz w:val="22"/>
+          <w:szCs w:val="22"/>
+        </w:rPr>
+        <w:t xml:space="preserve">At ISIS, we generate DOIs for </w:t>
+      </w:r>
+      <w:r>
+        <w:rPr>
+          <w:sz w:val="22"/>
+          <w:szCs w:val="22"/>
+        </w:rPr>
+        <w:t>data</w:t>
+      </w:r>
+      <w:r>
+        <w:rPr>
+          <w:sz w:val="22"/>
+          <w:szCs w:val="22"/>
+        </w:rPr>
+        <w:t>.  This includes raw and processed data, as well as for the parent investigation the data belongs to.</w:t>
+      </w:r>
+      <w:r>
+        <w:rPr>
+          <w:sz w:val="22"/>
+          <w:szCs w:val="22"/>
+        </w:rPr>
+        <w:t xml:space="preserve">  T</w:t>
+      </w:r>
+      <w:r>
+        <w:rPr>
+          <w:sz w:val="22"/>
+          <w:szCs w:val="22"/>
+        </w:rPr>
+        <w:t>his offers our users an easy way to reference specific data sets.</w:t>
+      </w:r>
+    </w:p>
+    <w:p>
+      <w:pPr>
+        <w:jc w:val="both"/>
+        <w:rPr>
+          <w:sz w:val="22"/>
+          <w:szCs w:val="22"/>
+        </w:rPr>
+      </w:pPr>
+    </w:p>
+    <w:p>
+      <w:pPr>
+        <w:jc w:val="both"/>
+        <w:rPr>
+          <w:sz w:val="22"/>
+          <w:szCs w:val="22"/>
+        </w:rPr>
+      </w:pPr>
+      <w:r>
+        <w:rPr>
+          <w:sz w:val="22"/>
+          <w:szCs w:val="22"/>
+        </w:rPr>
         <w:t>In</w:t>
       </w:r>
       <w:r>
@@ -214,7 +571,15 @@
           <w:sz w:val="22"/>
           <w:szCs w:val="22"/>
         </w:rPr>
-        <w:t xml:space="preserve"> Mantid</w:t>
+        <w:t xml:space="preserve"> </w:t>
+      </w:r>
+      <w:proofErr w:type="gramStart"/>
+      <w:r>
+        <w:rPr>
+          <w:sz w:val="22"/>
+          <w:szCs w:val="22"/>
+        </w:rPr>
+        <w:t>Mantid</w:t>
       </w:r>
       <w:r>
         <w:rPr>
@@ -222,92 +587,114 @@
           <w:szCs w:val="22"/>
           <w:vertAlign w:val="superscript"/>
         </w:rPr>
-        <w:t>1</w:t>
-      </w:r>
-      <w:r>
-        <w:rPr>
-          <w:sz w:val="22"/>
-          <w:szCs w:val="22"/>
-        </w:rPr>
-        <w:t>, we automatically generate DOI’s for each and every incremental release of the software</w:t>
-      </w:r>
-      <w:r>
-        <w:rPr>
-          <w:sz w:val="22"/>
-          <w:szCs w:val="22"/>
-        </w:rPr>
-        <w:t>.  The process is scripted</w:t>
-      </w:r>
-      <w:r>
-        <w:rPr>
-          <w:sz w:val="22"/>
-          <w:szCs w:val="22"/>
-        </w:rPr>
-        <w:t>;</w:t>
-      </w:r>
-      <w:r>
-        <w:rPr>
-          <w:sz w:val="22"/>
-          <w:szCs w:val="22"/>
-        </w:rPr>
-        <w:t xml:space="preserve"> automatically </w:t>
-      </w:r>
-      <w:r>
-        <w:rPr>
-          <w:sz w:val="22"/>
-          <w:szCs w:val="22"/>
-        </w:rPr>
-        <w:t>pulling</w:t>
-      </w:r>
-      <w:r>
-        <w:rPr>
-          <w:sz w:val="22"/>
-          <w:szCs w:val="22"/>
-        </w:rPr>
-        <w:t xml:space="preserve"> in author lists and other information from our code repository</w:t>
-      </w:r>
-      <w:r>
-        <w:rPr>
-          <w:sz w:val="22"/>
-          <w:szCs w:val="22"/>
-        </w:rPr>
-        <w:t xml:space="preserve"> to be sent off </w:t>
-      </w:r>
-      <w:r>
-        <w:rPr>
-          <w:sz w:val="22"/>
-          <w:szCs w:val="22"/>
-        </w:rPr>
-        <w:t>to</w:t>
-      </w:r>
-      <w:r>
-        <w:rPr>
-          <w:sz w:val="22"/>
-          <w:szCs w:val="22"/>
-        </w:rPr>
-        <w:t xml:space="preserve"> the</w:t>
-      </w:r>
-      <w:r>
-        <w:rPr>
-          <w:sz w:val="22"/>
-          <w:szCs w:val="22"/>
-        </w:rPr>
-        <w:t xml:space="preserve"> DataCite</w:t>
-      </w:r>
+        <w:t>[</w:t>
+      </w:r>
+      <w:proofErr w:type="gramEnd"/>
       <w:r>
         <w:rPr>
           <w:sz w:val="22"/>
           <w:szCs w:val="22"/>
           <w:vertAlign w:val="superscript"/>
         </w:rPr>
-        <w:t>2</w:t>
-      </w:r>
-      <w:r>
-        <w:rPr>
-          <w:sz w:val="22"/>
-          <w:szCs w:val="22"/>
-        </w:rPr>
-        <w:t xml:space="preserve"> servers.</w:t>
+        <w:t>1]</w:t>
+      </w:r>
+      <w:r>
+        <w:rPr>
+          <w:sz w:val="22"/>
+          <w:szCs w:val="22"/>
+        </w:rPr>
+        <w:t xml:space="preserve">, we </w:t>
+      </w:r>
+      <w:r>
+        <w:rPr>
+          <w:sz w:val="22"/>
+          <w:szCs w:val="22"/>
+        </w:rPr>
+        <w:t>also use DOIs for referencing</w:t>
+      </w:r>
+      <w:r>
+        <w:rPr>
+          <w:sz w:val="22"/>
+          <w:szCs w:val="22"/>
+        </w:rPr>
+        <w:t xml:space="preserve"> release</w:t>
+      </w:r>
+      <w:r>
+        <w:rPr>
+          <w:sz w:val="22"/>
+          <w:szCs w:val="22"/>
+        </w:rPr>
+        <w:t>s of our software.</w:t>
+      </w:r>
+      <w:r>
+        <w:rPr>
+          <w:sz w:val="22"/>
+          <w:szCs w:val="22"/>
+        </w:rPr>
+        <w:t xml:space="preserve">  The process is scripted</w:t>
+      </w:r>
+      <w:r>
+        <w:rPr>
+          <w:sz w:val="22"/>
+          <w:szCs w:val="22"/>
+        </w:rPr>
+        <w:t>,</w:t>
+      </w:r>
+      <w:r>
+        <w:rPr>
+          <w:sz w:val="22"/>
+          <w:szCs w:val="22"/>
+        </w:rPr>
+        <w:t xml:space="preserve"> automatically pulling in author lists and other information from our code repository </w:t>
+      </w:r>
+      <w:r>
+        <w:rPr>
+          <w:sz w:val="22"/>
+          <w:szCs w:val="22"/>
+        </w:rPr>
+        <w:t xml:space="preserve">before sending it </w:t>
+      </w:r>
+      <w:r>
+        <w:rPr>
+          <w:sz w:val="22"/>
+          <w:szCs w:val="22"/>
+        </w:rPr>
+        <w:t xml:space="preserve">all </w:t>
+      </w:r>
+      <w:r>
+        <w:rPr>
+          <w:sz w:val="22"/>
+          <w:szCs w:val="22"/>
+        </w:rPr>
+        <w:t>off to be registered</w:t>
+      </w:r>
+      <w:r>
+        <w:rPr>
+          <w:sz w:val="22"/>
+          <w:szCs w:val="22"/>
+        </w:rPr>
+        <w:t>.</w:t>
+      </w:r>
+      <w:r>
+        <w:rPr>
+          <w:sz w:val="22"/>
+          <w:szCs w:val="22"/>
+        </w:rPr>
+        <w:t xml:space="preserve">  Mantid users can then easily cite the specific version of </w:t>
+      </w:r>
+      <w:r>
+        <w:rPr>
+          <w:sz w:val="22"/>
+          <w:szCs w:val="22"/>
+        </w:rPr>
+        <w:t>the software</w:t>
+      </w:r>
+      <w:r>
+        <w:rPr>
+          <w:sz w:val="22"/>
+          <w:szCs w:val="22"/>
+        </w:rPr>
+        <w:t xml:space="preserve"> they have used.</w:t>
       </w:r>
     </w:p>
     <w:p>
@@ -332,36 +719,196 @@
           <w:sz w:val="22"/>
           <w:szCs w:val="22"/>
         </w:rPr>
-        <w:t xml:space="preserve">At ISIS, DOI’s are generated for scientific investigations </w:t>
-      </w:r>
-      <w:r>
-        <w:rPr>
-          <w:sz w:val="22"/>
-          <w:szCs w:val="22"/>
-        </w:rPr>
-        <w:t xml:space="preserve">as well as </w:t>
-      </w:r>
-      <w:r>
-        <w:rPr>
-          <w:sz w:val="22"/>
-          <w:szCs w:val="22"/>
-        </w:rPr>
-        <w:t>for individual data sets.</w:t>
-      </w:r>
-      <w:r>
-        <w:rPr>
-          <w:sz w:val="22"/>
-          <w:szCs w:val="22"/>
-        </w:rPr>
-        <w:t xml:space="preserve"> </w:t>
-      </w:r>
-      <w:r>
-        <w:rPr>
-          <w:sz w:val="22"/>
-          <w:szCs w:val="22"/>
-          <w:highlight w:val="yellow"/>
-        </w:rPr>
-        <w:t>[…]</w:t>
+        <w:t xml:space="preserve">Further afield, </w:t>
+      </w:r>
+      <w:r>
+        <w:rPr>
+          <w:sz w:val="22"/>
+          <w:szCs w:val="22"/>
+        </w:rPr>
+        <w:t>DOI</w:t>
+      </w:r>
+      <w:r>
+        <w:rPr>
+          <w:sz w:val="22"/>
+          <w:szCs w:val="22"/>
+        </w:rPr>
+        <w:t>s</w:t>
+      </w:r>
+      <w:r>
+        <w:rPr>
+          <w:sz w:val="22"/>
+          <w:szCs w:val="22"/>
+        </w:rPr>
+        <w:t xml:space="preserve"> have gained traction </w:t>
+      </w:r>
+      <w:r>
+        <w:rPr>
+          <w:sz w:val="22"/>
+          <w:szCs w:val="22"/>
+        </w:rPr>
+        <w:t xml:space="preserve">for referencing software </w:t>
+      </w:r>
+      <w:r>
+        <w:rPr>
+          <w:sz w:val="22"/>
+          <w:szCs w:val="22"/>
+        </w:rPr>
+        <w:t xml:space="preserve">via integration with other services.  </w:t>
+      </w:r>
+      <w:proofErr w:type="spellStart"/>
+      <w:proofErr w:type="gramStart"/>
+      <w:r>
+        <w:rPr>
+          <w:sz w:val="22"/>
+          <w:szCs w:val="22"/>
+        </w:rPr>
+        <w:t>GitHub</w:t>
+      </w:r>
+      <w:proofErr w:type="spellEnd"/>
+      <w:r>
+        <w:rPr>
+          <w:sz w:val="22"/>
+          <w:szCs w:val="22"/>
+          <w:vertAlign w:val="superscript"/>
+        </w:rPr>
+        <w:t>[</w:t>
+      </w:r>
+      <w:proofErr w:type="gramEnd"/>
+      <w:r>
+        <w:rPr>
+          <w:sz w:val="22"/>
+          <w:szCs w:val="22"/>
+          <w:vertAlign w:val="superscript"/>
+        </w:rPr>
+        <w:t>2]</w:t>
+      </w:r>
+      <w:r>
+        <w:rPr>
+          <w:sz w:val="22"/>
+          <w:szCs w:val="22"/>
+        </w:rPr>
+        <w:t xml:space="preserve"> have integrated with </w:t>
+      </w:r>
+      <w:r>
+        <w:rPr>
+          <w:sz w:val="22"/>
+          <w:szCs w:val="22"/>
+        </w:rPr>
+        <w:t xml:space="preserve">the </w:t>
+      </w:r>
+      <w:proofErr w:type="spellStart"/>
+      <w:r>
+        <w:rPr>
+          <w:sz w:val="22"/>
+          <w:szCs w:val="22"/>
+        </w:rPr>
+        <w:t>Zenodo</w:t>
+      </w:r>
+      <w:proofErr w:type="spellEnd"/>
+      <w:r>
+        <w:rPr>
+          <w:sz w:val="22"/>
+          <w:szCs w:val="22"/>
+          <w:vertAlign w:val="superscript"/>
+        </w:rPr>
+        <w:t>[3]</w:t>
+      </w:r>
+      <w:r>
+        <w:rPr>
+          <w:sz w:val="22"/>
+          <w:szCs w:val="22"/>
+        </w:rPr>
+        <w:t xml:space="preserve"> scheme, which </w:t>
+      </w:r>
+      <w:r>
+        <w:rPr>
+          <w:sz w:val="22"/>
+          <w:szCs w:val="22"/>
+        </w:rPr>
+        <w:t>offers developers a convenient way to generate DOIs for any software they have publicly shared on the site.</w:t>
+      </w:r>
+      <w:r>
+        <w:rPr>
+          <w:sz w:val="22"/>
+          <w:szCs w:val="22"/>
+        </w:rPr>
+        <w:t xml:space="preserve">  </w:t>
+      </w:r>
+      <w:proofErr w:type="gramStart"/>
+      <w:r>
+        <w:rPr>
+          <w:sz w:val="22"/>
+          <w:szCs w:val="22"/>
+        </w:rPr>
+        <w:t>ORCID</w:t>
+      </w:r>
+      <w:r>
+        <w:rPr>
+          <w:sz w:val="22"/>
+          <w:szCs w:val="22"/>
+          <w:vertAlign w:val="superscript"/>
+        </w:rPr>
+        <w:t>[</w:t>
+      </w:r>
+      <w:proofErr w:type="gramEnd"/>
+      <w:r>
+        <w:rPr>
+          <w:sz w:val="22"/>
+          <w:szCs w:val="22"/>
+          <w:vertAlign w:val="superscript"/>
+        </w:rPr>
+        <w:t>4</w:t>
+      </w:r>
+      <w:r>
+        <w:rPr>
+          <w:sz w:val="22"/>
+          <w:szCs w:val="22"/>
+          <w:vertAlign w:val="superscript"/>
+        </w:rPr>
+        <w:t>]</w:t>
+      </w:r>
+      <w:r>
+        <w:rPr>
+          <w:sz w:val="22"/>
+          <w:szCs w:val="22"/>
+        </w:rPr>
+        <w:t xml:space="preserve"> is another scheme that provides a way to </w:t>
+      </w:r>
+      <w:r>
+        <w:rPr>
+          <w:sz w:val="22"/>
+          <w:szCs w:val="22"/>
+        </w:rPr>
+        <w:t>unique</w:t>
+      </w:r>
+      <w:r>
+        <w:rPr>
+          <w:sz w:val="22"/>
+          <w:szCs w:val="22"/>
+        </w:rPr>
+        <w:t>ly</w:t>
+      </w:r>
+      <w:r>
+        <w:rPr>
+          <w:sz w:val="22"/>
+          <w:szCs w:val="22"/>
+        </w:rPr>
+        <w:t xml:space="preserve"> identif</w:t>
+      </w:r>
+      <w:r>
+        <w:rPr>
+          <w:sz w:val="22"/>
+          <w:szCs w:val="22"/>
+        </w:rPr>
+        <w:t>y</w:t>
+      </w:r>
+      <w:r>
+        <w:rPr>
+          <w:sz w:val="22"/>
+          <w:szCs w:val="22"/>
+        </w:rPr>
+        <w:t xml:space="preserve"> researchers, which allows for linking to documents with DOIs.</w:t>
       </w:r>
     </w:p>
     <w:p>
@@ -372,6 +919,57 @@
           <w:szCs w:val="22"/>
         </w:rPr>
       </w:pPr>
+    </w:p>
+    <w:p>
+      <w:pPr>
+        <w:jc w:val="both"/>
+        <w:rPr>
+          <w:sz w:val="22"/>
+          <w:szCs w:val="22"/>
+        </w:rPr>
+      </w:pPr>
+      <w:r>
+        <w:rPr>
+          <w:sz w:val="22"/>
+          <w:szCs w:val="22"/>
+        </w:rPr>
+        <w:t xml:space="preserve">An overview of DOIs will be presented, </w:t>
+      </w:r>
+      <w:r>
+        <w:rPr>
+          <w:sz w:val="22"/>
+          <w:szCs w:val="22"/>
+        </w:rPr>
+        <w:t xml:space="preserve">along with </w:t>
+      </w:r>
+      <w:r>
+        <w:rPr>
+          <w:sz w:val="22"/>
+          <w:szCs w:val="22"/>
+        </w:rPr>
+        <w:t xml:space="preserve">how they are currently used in Mantid and at ISIS, and </w:t>
+      </w:r>
+      <w:r>
+        <w:rPr>
+          <w:sz w:val="22"/>
+          <w:szCs w:val="22"/>
+        </w:rPr>
+        <w:t xml:space="preserve">some </w:t>
+      </w:r>
+      <w:r>
+        <w:rPr>
+          <w:sz w:val="22"/>
+          <w:szCs w:val="22"/>
+        </w:rPr>
+        <w:t>available options for others looking to create their own DOI</w:t>
+      </w:r>
+      <w:r>
+        <w:rPr>
+          <w:sz w:val="22"/>
+          <w:szCs w:val="22"/>
+        </w:rPr>
+        <w:t>s to track citations of their work.</w:t>
+      </w:r>
     </w:p>
     <w:p>
       <w:pPr>
@@ -409,23 +1007,21 @@
         </w:numPr>
         <w:jc w:val="both"/>
         <w:rPr>
+          <w:sz w:val="20"/>
+          <w:szCs w:val="20"/>
+        </w:rPr>
+      </w:pPr>
+      <w:r>
+        <w:rPr>
           <w:rStyle w:val="Hyperlink"/>
-          <w:color w:val="auto"/>
-          <w:sz w:val="20"/>
-          <w:szCs w:val="20"/>
-          <w:u w:val="none"/>
-        </w:rPr>
-      </w:pPr>
-      <w:hyperlink r:id="rId6" w:history="1">
-        <w:r>
-          <w:rPr>
-            <w:rStyle w:val="Hyperlink"/>
-            <w:sz w:val="20"/>
-            <w:szCs w:val="20"/>
-          </w:rPr>
-          <w:t>www.mantidproject.org</w:t>
-        </w:r>
-      </w:hyperlink>
+          <w:sz w:val="20"/>
+          <w:szCs w:val="20"/>
+        </w:rPr>
+        <w:t>http://www.mantidproject.org/</w:t>
+      </w:r>
+      <w:r>
+        <w:t xml:space="preserve"> </w:t>
+      </w:r>
     </w:p>
     <w:p>
       <w:pPr>
@@ -440,16 +1036,64 @@
           <w:szCs w:val="20"/>
         </w:rPr>
       </w:pPr>
-      <w:hyperlink r:id="rId7" w:history="1">
-        <w:r>
-          <w:rPr>
-            <w:rStyle w:val="Hyperlink"/>
-            <w:sz w:val="20"/>
-            <w:szCs w:val="20"/>
-          </w:rPr>
-          <w:t>www.datacite.org</w:t>
-        </w:r>
-      </w:hyperlink>
+      <w:r>
+        <w:rPr>
+          <w:rStyle w:val="Hyperlink"/>
+          <w:sz w:val="20"/>
+          <w:szCs w:val="20"/>
+        </w:rPr>
+        <w:t>https://guides.github.com/activities/citable-code/</w:t>
+      </w:r>
+      <w:r>
+        <w:t xml:space="preserve"> </w:t>
+      </w:r>
+    </w:p>
+    <w:p>
+      <w:pPr>
+        <w:pStyle w:val="ListParagraph"/>
+        <w:numPr>
+          <w:ilvl w:val="0"/>
+          <w:numId w:val="3"/>
+        </w:numPr>
+        <w:jc w:val="both"/>
+        <w:rPr>
+          <w:sz w:val="20"/>
+          <w:szCs w:val="20"/>
+        </w:rPr>
+      </w:pPr>
+      <w:r>
+        <w:rPr>
+          <w:rStyle w:val="Hyperlink"/>
+          <w:sz w:val="20"/>
+          <w:szCs w:val="20"/>
+        </w:rPr>
+        <w:t>https://zenodo.org/</w:t>
+      </w:r>
+      <w:r>
+        <w:t xml:space="preserve"> </w:t>
+      </w:r>
+    </w:p>
+    <w:p>
+      <w:pPr>
+        <w:pStyle w:val="ListParagraph"/>
+        <w:numPr>
+          <w:ilvl w:val="0"/>
+          <w:numId w:val="3"/>
+        </w:numPr>
+        <w:jc w:val="both"/>
+        <w:rPr>
+          <w:sz w:val="20"/>
+          <w:szCs w:val="20"/>
+        </w:rPr>
+      </w:pPr>
+      <w:r>
+        <w:rPr>
+          <w:rStyle w:val="Hyperlink"/>
+          <w:sz w:val="20"/>
+          <w:szCs w:val="20"/>
+        </w:rPr>
+        <w:t>http://orcid.org/</w:t>
+      </w:r>
     </w:p>
     <w:p>
       <w:pPr>
@@ -503,7 +1147,13 @@
           <w:szCs w:val="20"/>
         </w:rPr>
         <w:tab/>
-        <w:t xml:space="preserve">  </w:t>
+      </w:r>
+      <w:r>
+        <w:rPr>
+          <w:sz w:val="20"/>
+          <w:szCs w:val="20"/>
+        </w:rPr>
+        <w:tab/>
       </w:r>
       <w:r>
         <w:rPr>
@@ -525,32 +1175,66 @@
           <w:szCs w:val="20"/>
         </w:rPr>
         <w:t>Oral</w:t>
+      </w:r>
+      <w:r>
+        <w:rPr>
+          <w:sz w:val="20"/>
+          <w:szCs w:val="20"/>
+        </w:rPr>
+        <w:t>/</w:t>
+      </w:r>
+      <w:r>
+        <w:rPr>
+          <w:sz w:val="20"/>
+          <w:szCs w:val="20"/>
+        </w:rPr>
+        <w:t>P</w:t>
+      </w:r>
+      <w:r>
+        <w:rPr>
+          <w:sz w:val="20"/>
+          <w:szCs w:val="20"/>
+        </w:rPr>
+        <w:t>oster</w:t>
+      </w:r>
+    </w:p>
+    <w:p>
+      <w:pPr>
+        <w:rPr>
+          <w:sz w:val="20"/>
+          <w:szCs w:val="20"/>
+        </w:rPr>
+      </w:pPr>
+      <w:r>
+        <w:rPr>
+          <w:sz w:val="20"/>
+          <w:szCs w:val="20"/>
+        </w:rPr>
+        <w:t xml:space="preserve">Key theme: </w:t>
+      </w:r>
+      <w:r>
+        <w:rPr>
+          <w:sz w:val="20"/>
+          <w:szCs w:val="20"/>
+        </w:rPr>
+        <w:t>Best Practices in So</w:t>
+      </w:r>
+      <w:r>
+        <w:rPr>
+          <w:sz w:val="20"/>
+          <w:szCs w:val="20"/>
+        </w:rPr>
+        <w:t>f</w:t>
+      </w:r>
+      <w:r>
+        <w:rPr>
+          <w:sz w:val="20"/>
+          <w:szCs w:val="20"/>
+        </w:rPr>
+        <w:t>tware Engineering</w:t>
       </w:r>
       <w:bookmarkStart w:id="0" w:name="_GoBack"/>
       <w:bookmarkEnd w:id="0"/>
-    </w:p>
-    <w:p>
-      <w:pPr>
-        <w:rPr>
-          <w:sz w:val="20"/>
-          <w:szCs w:val="20"/>
-        </w:rPr>
-      </w:pPr>
-      <w:r>
-        <w:rPr>
-          <w:sz w:val="20"/>
-          <w:szCs w:val="20"/>
-        </w:rPr>
-        <w:t xml:space="preserve">Key theme: </w:t>
-      </w:r>
-      <w:r>
-        <w:rPr>
-          <w:sz w:val="20"/>
-          <w:szCs w:val="20"/>
-          <w:highlight w:val="yellow"/>
-        </w:rPr>
-        <w:t>[…]</w:t>
-      </w:r>
     </w:p>
     <w:sectPr>
       <w:pgSz w:w="11906" w:h="16838"/>

</xml_diff>